<commit_message>
Breaking the problem apart
</commit_message>
<xml_diff>
--- a/Jones_Ryan_ProblemSolving.zip/Jones_Ryan_ProblemSolving.zip.docx
+++ b/Jones_Ryan_ProblemSolving.zip/Jones_Ryan_ProblemSolving.zip.docx
@@ -22,15 +22,7 @@
         <w:t xml:space="preserve"> to not leave the wrong two items together </w:t>
       </w:r>
       <w:r>
-        <w:t>alone on either side. The visible constraints are not leaving the cat alone with the bird; and not leaving the bird alone with the seed. The sub goals are to get each item across one at a time. In order to do that first the bird will have to be taken across. Then the seed will have to go next</w:t>
-      </w:r>
-      <w:proofErr w:type="gramStart"/>
-      <w:r>
-        <w:t>;</w:t>
-      </w:r>
-      <w:proofErr w:type="gramEnd"/>
-      <w:r>
-        <w:t xml:space="preserve"> followed by the cat.</w:t>
+        <w:t>alone on either side. The visible constraints are not leaving the cat alone with the bird; and not leaving the bird alone with the seed. The sub goals are to get each item across one at a time. In order to do that first the bird will have to be taken across. Then the seed will have to go next; followed by the cat.</w:t>
       </w:r>
       <w:r>
         <w:t xml:space="preserve"> These solutions will be effective for all temptation for one of the items to be eaten will be removed. I came to this conclusion by first considering the threat each item posed to the other. After writing this down I chose to move the bird first because the cat would not eat the seed. After this was done I could safely remove the seed and the cat one after another since there was no obvious threat of the cat eating the seed.</w:t>
@@ -48,6 +40,9 @@
     <w:p>
       <w:r>
         <w:t xml:space="preserve">There are 20 socks and the problem only confirms that there will be 3 matching pairs. There will be two black pairs and two white pairs. The other possible pairs are unknown. </w:t>
+      </w:r>
+      <w:r>
+        <w:t xml:space="preserve">I need to figure out how to get all the matching pairs. The one constraint is that I must do this using the least amount of socks. The sub goals are to find at least one matching pair, and one pair in each color. </w:t>
       </w:r>
       <w:bookmarkStart w:id="0" w:name="_GoBack"/>
       <w:bookmarkEnd w:id="0"/>

</xml_diff>

<commit_message>
Break the problem apart
</commit_message>
<xml_diff>
--- a/Jones_Ryan_ProblemSolving.zip/Jones_Ryan_ProblemSolving.zip.docx
+++ b/Jones_Ryan_ProblemSolving.zip/Jones_Ryan_ProblemSolving.zip.docx
@@ -22,7 +22,13 @@
         <w:t xml:space="preserve"> to not leave the wrong two items together </w:t>
       </w:r>
       <w:r>
-        <w:t>alone on either side. The visible constraints are not leaving the cat alone with the bird; and not leaving the bird alone with the seed. The sub goals are to get each item across one at a time. In order to do that first the bird will have to be taken across. Then the seed will have to go next; followed by the cat.</w:t>
+        <w:t>alone on either side. The visible constraints are not leaving the cat alone with the bird; and not leaving the bird alone with the seed. The sub goals are to get each item across one at a time. In order to do that first the bird will have to be taken across. The</w:t>
+      </w:r>
+      <w:r>
+        <w:t>n the seed will have to go next,</w:t>
+      </w:r>
+      <w:r>
+        <w:t xml:space="preserve"> followed by the cat.</w:t>
       </w:r>
       <w:r>
         <w:t xml:space="preserve"> These solutions will be effective for all temptation for one of the items to be eaten will be removed. I came to this conclusion by first considering the threat each item posed to the other. After writing this down I chose to move the bird first because the cat would not eat the seed. After this was done I could safely remove the seed and the cat one after another since there was no obvious threat of the cat eating the seed.</w:t>
@@ -67,12 +73,15 @@
     <w:p>
       <w:r>
         <w:t xml:space="preserve">The girl needs to know which fingers she will land on after counting to 1,000. The underlying issue is that the finger she lands on alternate between her ring and her first finger. </w:t>
+      </w:r>
+      <w:r>
+        <w:t xml:space="preserve">The only constraints are the sub goals, which require me to figure out what finger she will land out once she has reached the number 10,100, and 1,000. </w:t>
+      </w:r>
+      <w:r>
+        <w:t xml:space="preserve"> </w:t>
       </w:r>
       <w:bookmarkStart w:id="0" w:name="_GoBack"/>
       <w:bookmarkEnd w:id="0"/>
-      <w:r>
-        <w:t xml:space="preserve"> </w:t>
-      </w:r>
     </w:p>
     <w:p/>
     <w:p/>

</xml_diff>